<commit_message>
Small modifications for consistency, rewording.
</commit_message>
<xml_diff>
--- a/design-documents/Main level storyboard.docx
+++ b/design-documents/Main level storyboard.docx
@@ -9,9 +9,7 @@
         <w:tblW w:w="10440" w:type="dxa"/>
         <w:tblInd w:w="0" w:type="dxa"/>
         <w:tblCellMar>
-          <w:top w:w="0" w:type="dxa"/>
           <w:left w:w="115" w:type="dxa"/>
-          <w:bottom w:w="0" w:type="dxa"/>
           <w:right w:w="115" w:type="dxa"/>
         </w:tblCellMar>
         <w:tblLook w:val="04A0" w:firstRow="1" w:lastRow="0" w:firstColumn="1" w:lastColumn="0" w:noHBand="0" w:noVBand="1"/>
@@ -23,7 +21,7 @@
       </w:tblGrid>
       <w:tr>
         <w:trPr>
-          <w:trHeight w:val="7286"/>
+          <w:trHeight w:val="7083"/>
         </w:trPr>
         <w:tc>
           <w:tcPr>
@@ -866,6 +864,134 @@
               <w:spacing w:after="160"/>
               <w:ind w:left="0"/>
             </w:pPr>
+            <w:r>
+              <w:rPr>
+                <w:rFonts w:ascii="Calibri" w:eastAsia="Calibri" w:hAnsi="Calibri" w:cs="Calibri"/>
+                <w:noProof/>
+                <w:sz w:val="22"/>
+              </w:rPr>
+              <mc:AlternateContent>
+                <mc:Choice Requires="wps">
+                  <w:drawing>
+                    <wp:anchor distT="0" distB="0" distL="114300" distR="114300" simplePos="0" relativeHeight="251661312" behindDoc="0" locked="0" layoutInCell="1" allowOverlap="1" wp14:anchorId="6F7FE734" wp14:editId="6DA01A35">
+                      <wp:simplePos x="0" y="0"/>
+                      <wp:positionH relativeFrom="column">
+                        <wp:posOffset>4819015</wp:posOffset>
+                      </wp:positionH>
+                      <wp:positionV relativeFrom="paragraph">
+                        <wp:posOffset>4072890</wp:posOffset>
+                      </wp:positionV>
+                      <wp:extent cx="1352550" cy="314325"/>
+                      <wp:effectExtent l="0" t="0" r="19050" b="28575"/>
+                      <wp:wrapNone/>
+                      <wp:docPr id="4" name="Text Box 4"/>
+                      <wp:cNvGraphicFramePr/>
+                      <a:graphic xmlns:a="http://schemas.openxmlformats.org/drawingml/2006/main">
+                        <a:graphicData uri="http://schemas.microsoft.com/office/word/2010/wordprocessingShape">
+                          <wps:wsp>
+                            <wps:cNvSpPr txBox="1"/>
+                            <wps:spPr>
+                              <a:xfrm>
+                                <a:off x="0" y="0"/>
+                                <a:ext cx="1352550" cy="314325"/>
+                              </a:xfrm>
+                              <a:prstGeom prst="rect">
+                                <a:avLst/>
+                              </a:prstGeom>
+                              <a:solidFill>
+                                <a:schemeClr val="lt1"/>
+                              </a:solidFill>
+                              <a:ln w="6350">
+                                <a:solidFill>
+                                  <a:prstClr val="black"/>
+                                </a:solidFill>
+                              </a:ln>
+                              <a:effectLst/>
+                            </wps:spPr>
+                            <wps:style>
+                              <a:lnRef idx="0">
+                                <a:schemeClr val="accent1"/>
+                              </a:lnRef>
+                              <a:fillRef idx="0">
+                                <a:schemeClr val="accent1"/>
+                              </a:fillRef>
+                              <a:effectRef idx="0">
+                                <a:schemeClr val="accent1"/>
+                              </a:effectRef>
+                              <a:fontRef idx="minor">
+                                <a:schemeClr val="dk1"/>
+                              </a:fontRef>
+                            </wps:style>
+                            <wps:txbx>
+                              <w:txbxContent>
+                                <w:p>
+                                  <w:pPr>
+                                    <w:ind w:left="0"/>
+                                    <w:rPr>
+                                      <w:sz w:val="28"/>
+                                      <w:szCs w:val="28"/>
+                                    </w:rPr>
+                                  </w:pPr>
+                                  <w:r>
+                                    <w:rPr>
+                                      <w:sz w:val="28"/>
+                                      <w:szCs w:val="28"/>
+                                    </w:rPr>
+                                    <w:t>Closing Doors</w:t>
+                                  </w:r>
+                                </w:p>
+                              </w:txbxContent>
+                            </wps:txbx>
+                            <wps:bodyPr rot="0" spcFirstLastPara="0" vertOverflow="overflow" horzOverflow="overflow" vert="horz" wrap="square" lIns="91440" tIns="45720" rIns="91440" bIns="45720" numCol="1" spcCol="0" rtlCol="0" fromWordArt="0" anchor="t" anchorCtr="0" forceAA="0" compatLnSpc="1">
+                              <a:prstTxWarp prst="textNoShape">
+                                <a:avLst/>
+                              </a:prstTxWarp>
+                              <a:noAutofit/>
+                            </wps:bodyPr>
+                          </wps:wsp>
+                        </a:graphicData>
+                      </a:graphic>
+                      <wp14:sizeRelH relativeFrom="margin">
+                        <wp14:pctWidth>0</wp14:pctWidth>
+                      </wp14:sizeRelH>
+                      <wp14:sizeRelV relativeFrom="margin">
+                        <wp14:pctHeight>0</wp14:pctHeight>
+                      </wp14:sizeRelV>
+                    </wp:anchor>
+                  </w:drawing>
+                </mc:Choice>
+                <mc:Fallback>
+                  <w:pict>
+                    <v:shapetype w14:anchorId="6F7FE734" id="_x0000_t202" coordsize="21600,21600" o:spt="202" path="m,l,21600r21600,l21600,xe">
+                      <v:stroke joinstyle="miter"/>
+                      <v:path gradientshapeok="t" o:connecttype="rect"/>
+                    </v:shapetype>
+                    <v:shape id="Text Box 4" o:spid="_x0000_s1026" type="#_x0000_t202" style="position:absolute;margin-left:379.45pt;margin-top:320.7pt;width:106.5pt;height:24.75pt;z-index:251661312;visibility:visible;mso-wrap-style:square;mso-width-percent:0;mso-height-percent:0;mso-wrap-distance-left:9pt;mso-wrap-distance-top:0;mso-wrap-distance-right:9pt;mso-wrap-distance-bottom:0;mso-position-horizontal:absolute;mso-position-horizontal-relative:text;mso-position-vertical:absolute;mso-position-vertical-relative:text;mso-width-percent:0;mso-height-percent:0;mso-width-relative:margin;mso-height-relative:margin;v-text-anchor:top" o:gfxdata="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" fillcolor="white [3201]" strokeweight=".5pt">
+                      <v:textbox>
+                        <w:txbxContent>
+                          <w:p>
+                            <w:pPr>
+                              <w:ind w:left="0"/>
+                              <w:rPr>
+                                <w:sz w:val="28"/>
+                                <w:szCs w:val="28"/>
+                              </w:rPr>
+                            </w:pPr>
+                            <w:r>
+                              <w:rPr>
+                                <w:sz w:val="28"/>
+                                <w:szCs w:val="28"/>
+                              </w:rPr>
+                              <w:t>Closing Doors</w:t>
+                            </w:r>
+                          </w:p>
+                        </w:txbxContent>
+                      </v:textbox>
+                    </v:shape>
+                  </w:pict>
+                </mc:Fallback>
+              </mc:AlternateContent>
+            </w:r>
             <w:r>
               <w:rPr>
                 <w:rFonts w:ascii="Calibri" w:eastAsia="Calibri" w:hAnsi="Calibri" w:cs="Calibri"/>
@@ -1808,7 +1934,7 @@
               <mc:AlternateContent>
                 <mc:Choice Requires="wps">
                   <w:drawing>
-                    <wp:anchor distT="0" distB="0" distL="114300" distR="114300" simplePos="0" relativeHeight="251660288" behindDoc="0" locked="0" layoutInCell="1" allowOverlap="1" wp14:anchorId="60492075" wp14:editId="706F0E2E">
+                    <wp:anchor distT="0" distB="0" distL="114300" distR="114300" simplePos="0" relativeHeight="251660288" behindDoc="0" locked="0" layoutInCell="1" allowOverlap="1" wp14:anchorId="60492075" wp14:editId="0A3A2DB7">
                       <wp:simplePos x="0" y="0"/>
                       <wp:positionH relativeFrom="column">
                         <wp:posOffset>255270</wp:posOffset>
@@ -1883,7 +2009,7 @@
                 </mc:Choice>
                 <mc:Fallback>
                   <w:pict>
-                    <v:shape w14:anchorId="60492075" id="Text Box 3" o:spid="_x0000_s1032" type="#_x0000_t202" style="position:absolute;margin-left:20.1pt;margin-top:321.9pt;width:81.75pt;height:18pt;z-index:251660288;visibility:visible;mso-wrap-style:square;mso-wrap-distance-left:9pt;mso-wrap-distance-top:0;mso-wrap-distance-right:9pt;mso-wrap-distance-bottom:0;mso-position-horizontal:absolute;mso-position-horizontal-relative:text;mso-position-vertical:absolute;mso-position-vertical-relative:text;v-text-anchor:top" o:gfxdata="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" fillcolor="white [3201]" strokecolor="white [3212]" strokeweight=".5pt">
+                    <v:shape w14:anchorId="60492075" id="Text Box 3" o:spid="_x0000_s1033" type="#_x0000_t202" style="position:absolute;margin-left:20.1pt;margin-top:321.9pt;width:81.75pt;height:18pt;z-index:251660288;visibility:visible;mso-wrap-style:square;mso-wrap-distance-left:9pt;mso-wrap-distance-top:0;mso-wrap-distance-right:9pt;mso-wrap-distance-bottom:0;mso-position-horizontal:absolute;mso-position-horizontal-relative:text;mso-position-vertical:absolute;mso-position-vertical-relative:text;v-text-anchor:top" o:gfxdata="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" fillcolor="white [3201]" strokecolor="white [3212]" strokeweight=".5pt">
                       <v:textbox>
                         <w:txbxContent>
                           <w:p>
@@ -1892,111 +2018,6 @@
                             </w:pPr>
                             <w:r>
                               <w:t>C-Train Grid</w:t>
-                            </w:r>
-                          </w:p>
-                        </w:txbxContent>
-                      </v:textbox>
-                    </v:shape>
-                  </w:pict>
-                </mc:Fallback>
-              </mc:AlternateContent>
-            </w:r>
-            <w:r>
-              <w:rPr>
-                <w:rFonts w:ascii="Calibri" w:eastAsia="Calibri" w:hAnsi="Calibri" w:cs="Calibri"/>
-                <w:noProof/>
-                <w:sz w:val="22"/>
-              </w:rPr>
-              <mc:AlternateContent>
-                <mc:Choice Requires="wps">
-                  <w:drawing>
-                    <wp:anchor distT="0" distB="0" distL="114300" distR="114300" simplePos="0" relativeHeight="251661312" behindDoc="0" locked="0" layoutInCell="1" allowOverlap="1" wp14:anchorId="6F7FE734" wp14:editId="18D5B6B2">
-                      <wp:simplePos x="0" y="0"/>
-                      <wp:positionH relativeFrom="column">
-                        <wp:posOffset>4827905</wp:posOffset>
-                      </wp:positionH>
-                      <wp:positionV relativeFrom="paragraph">
-                        <wp:posOffset>4244340</wp:posOffset>
-                      </wp:positionV>
-                      <wp:extent cx="1343025" cy="247650"/>
-                      <wp:effectExtent l="0" t="0" r="28575" b="19050"/>
-                      <wp:wrapNone/>
-                      <wp:docPr id="4" name="Text Box 4"/>
-                      <wp:cNvGraphicFramePr/>
-                      <a:graphic xmlns:a="http://schemas.openxmlformats.org/drawingml/2006/main">
-                        <a:graphicData uri="http://schemas.microsoft.com/office/word/2010/wordprocessingShape">
-                          <wps:wsp>
-                            <wps:cNvSpPr txBox="1"/>
-                            <wps:spPr>
-                              <a:xfrm>
-                                <a:off x="0" y="0"/>
-                                <a:ext cx="1343025" cy="247650"/>
-                              </a:xfrm>
-                              <a:prstGeom prst="rect">
-                                <a:avLst/>
-                              </a:prstGeom>
-                              <a:solidFill>
-                                <a:schemeClr val="lt1"/>
-                              </a:solidFill>
-                              <a:ln w="6350">
-                                <a:solidFill>
-                                  <a:prstClr val="black"/>
-                                </a:solidFill>
-                              </a:ln>
-                              <a:effectLst/>
-                            </wps:spPr>
-                            <wps:style>
-                              <a:lnRef idx="0">
-                                <a:schemeClr val="accent1"/>
-                              </a:lnRef>
-                              <a:fillRef idx="0">
-                                <a:schemeClr val="accent1"/>
-                              </a:fillRef>
-                              <a:effectRef idx="0">
-                                <a:schemeClr val="accent1"/>
-                              </a:effectRef>
-                              <a:fontRef idx="minor">
-                                <a:schemeClr val="dk1"/>
-                              </a:fontRef>
-                            </wps:style>
-                            <wps:txbx>
-                              <w:txbxContent>
-                                <w:p>
-                                  <w:pPr>
-                                    <w:ind w:left="0"/>
-                                  </w:pPr>
-                                  <w:r>
-                                    <w:t>Move to next station</w:t>
-                                  </w:r>
-                                </w:p>
-                              </w:txbxContent>
-                            </wps:txbx>
-                            <wps:bodyPr rot="0" spcFirstLastPara="0" vertOverflow="overflow" horzOverflow="overflow" vert="horz" wrap="square" lIns="91440" tIns="45720" rIns="91440" bIns="45720" numCol="1" spcCol="0" rtlCol="0" fromWordArt="0" anchor="t" anchorCtr="0" forceAA="0" compatLnSpc="1">
-                              <a:prstTxWarp prst="textNoShape">
-                                <a:avLst/>
-                              </a:prstTxWarp>
-                              <a:noAutofit/>
-                            </wps:bodyPr>
-                          </wps:wsp>
-                        </a:graphicData>
-                      </a:graphic>
-                      <wp14:sizeRelH relativeFrom="margin">
-                        <wp14:pctWidth>0</wp14:pctWidth>
-                      </wp14:sizeRelH>
-                    </wp:anchor>
-                  </w:drawing>
-                </mc:Choice>
-                <mc:Fallback>
-                  <w:pict>
-                    <v:shape w14:anchorId="6F7FE734" id="Text Box 4" o:spid="_x0000_s1033" type="#_x0000_t202" style="position:absolute;margin-left:380.15pt;margin-top:334.2pt;width:105.75pt;height:19.5pt;z-index:251661312;visibility:visible;mso-wrap-style:square;mso-width-percent:0;mso-wrap-distance-left:9pt;mso-wrap-distance-top:0;mso-wrap-distance-right:9pt;mso-wrap-distance-bottom:0;mso-position-horizontal:absolute;mso-position-horizontal-relative:text;mso-position-vertical:absolute;mso-position-vertical-relative:text;mso-width-percent:0;mso-width-relative:margin;v-text-anchor:top" o:gfxdata="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" fillcolor="white [3201]" strokeweight=".5pt">
-                      <v:textbox>
-                        <w:txbxContent>
-                          <w:p>
-                            <w:pPr>
-                              <w:ind w:left="0"/>
-                            </w:pPr>
-                            <w:r>
-                              <w:t>Move to next station</w:t>
                             </w:r>
                           </w:p>
                         </w:txbxContent>
@@ -2294,24 +2315,14 @@
               <w:rPr>
                 <w:sz w:val="22"/>
               </w:rPr>
-              <w:t>This is the main scene of the game. In the real implementation, the C-Train grid will be</w:t>
-            </w:r>
-            <w:bookmarkStart w:id="0" w:name="_GoBack"/>
-            <w:bookmarkEnd w:id="0"/>
-            <w:r>
-              <w:rPr>
-                <w:sz w:val="22"/>
-              </w:rPr>
-              <w:t xml:space="preserve"> laid out to mimic the actual interior of a C-Train with separate sections for seats and other unique areas. These areas will be different </w:t>
-            </w:r>
-            <w:proofErr w:type="spellStart"/>
-            <w:r>
-              <w:rPr>
-                <w:sz w:val="22"/>
-              </w:rPr>
-              <w:t>colours</w:t>
-            </w:r>
-            <w:proofErr w:type="spellEnd"/>
+              <w:t xml:space="preserve">This is the main scene of the game. In the real implementation, the C-Train grid will be laid out to mimic the actual interior of a C-Train with separate sections for seats and other unique areas. These areas will be different </w:t>
+            </w:r>
+            <w:r>
+              <w:rPr>
+                <w:sz w:val="22"/>
+              </w:rPr>
+              <w:t>colors</w:t>
+            </w:r>
             <w:r>
               <w:rPr>
                 <w:sz w:val="22"/>
@@ -2322,36 +2333,110 @@
               <w:rPr>
                 <w:sz w:val="22"/>
               </w:rPr>
-              <w:t xml:space="preserve">The user will drag and drop the passengers into the desired location, and will be able to re-arrange any new pieces until either the timer runs out or ‘Move to next station’ is selected. When either of those two conditions are met, the passengers placed will lock in place and will be unable to be moved by the user afterwards. The new passengers will be randomly generated at each station. Easier difficulties will generate more simple to place passengers (e.g. standard passenger) with harder difficulties giving more priority </w:t>
-            </w:r>
-            <w:proofErr w:type="spellStart"/>
-            <w:r>
-              <w:rPr>
-                <w:sz w:val="22"/>
-              </w:rPr>
-              <w:t>to</w:t>
-            </w:r>
-            <w:proofErr w:type="spellEnd"/>
-            <w:r>
-              <w:rPr>
-                <w:sz w:val="22"/>
-              </w:rPr>
-              <w:t xml:space="preserve"> difficult to place passengers (e.g. wheelchairs or bicycles). </w:t>
-            </w:r>
+              <w:t>The user will drag and drop the passengers into the desired location, and will be able to re-arrange any new pieces until either the timer runs out or ‘</w:t>
+            </w:r>
+            <w:r>
+              <w:rPr>
+                <w:sz w:val="22"/>
+              </w:rPr>
+              <w:t>Closing doors</w:t>
+            </w:r>
+            <w:r>
+              <w:rPr>
+                <w:sz w:val="22"/>
+              </w:rPr>
+              <w:t>’ is selected</w:t>
+            </w:r>
+            <w:r>
+              <w:rPr>
+                <w:sz w:val="22"/>
+              </w:rPr>
+              <w:t xml:space="preserve"> (both of which will jump the user to Scene 5, or the transition page)</w:t>
+            </w:r>
+            <w:r>
+              <w:rPr>
+                <w:sz w:val="22"/>
+              </w:rPr>
+              <w:t xml:space="preserve">. When either of those two conditions are met, the passengers placed will lock in place and will be unable to be moved by the user afterwards. The new passengers will be randomly generated at each station. </w:t>
+            </w:r>
+          </w:p>
+          <w:p>
+            <w:pPr>
+              <w:spacing w:after="160"/>
+              <w:ind w:left="0"/>
+              <w:rPr>
+                <w:sz w:val="22"/>
+              </w:rPr>
+            </w:pPr>
+            <w:r>
+              <w:rPr>
+                <w:sz w:val="22"/>
+              </w:rPr>
+              <w:t>Easier difficulties will generate simple</w:t>
+            </w:r>
+            <w:r>
+              <w:rPr>
+                <w:sz w:val="22"/>
+              </w:rPr>
+              <w:t>r</w:t>
+            </w:r>
+            <w:r>
+              <w:rPr>
+                <w:sz w:val="22"/>
+              </w:rPr>
+              <w:t xml:space="preserve"> place</w:t>
+            </w:r>
+            <w:r>
+              <w:rPr>
+                <w:sz w:val="22"/>
+              </w:rPr>
+              <w:t>ment</w:t>
+            </w:r>
+            <w:r>
+              <w:rPr>
+                <w:sz w:val="22"/>
+              </w:rPr>
+              <w:t xml:space="preserve"> passengers (e.g. standard passenger) with harder difficulties </w:t>
+            </w:r>
+            <w:r>
+              <w:rPr>
+                <w:sz w:val="22"/>
+              </w:rPr>
+              <w:t>including</w:t>
+            </w:r>
+            <w:r>
+              <w:rPr>
+                <w:sz w:val="22"/>
+              </w:rPr>
+              <w:t xml:space="preserve"> more difficult to place passengers (e.g. wheelchairs or bicycles). </w:t>
+            </w:r>
+            <w:r>
+              <w:rPr>
+                <w:sz w:val="22"/>
+              </w:rPr>
+              <w:t>The s</w:t>
+            </w:r>
+            <w:commentRangeStart w:id="0"/>
             <w:commentRangeStart w:id="1"/>
             <w:r>
               <w:rPr>
-                <w:b/>
-                <w:sz w:val="22"/>
-              </w:rPr>
-              <w:t>Score will either be updated incrementally as passengers are placed in the optimal positions, or during the transition between stations with a full breakdown</w:t>
+                <w:sz w:val="22"/>
+              </w:rPr>
+              <w:t>core will be updated incrementally as passengers are placed in the optimal positions</w:t>
+            </w:r>
+            <w:commentRangeEnd w:id="0"/>
+            <w:r>
+              <w:rPr>
+                <w:rStyle w:val="CommentReference"/>
+                <w:sz w:val="22"/>
+                <w:szCs w:val="22"/>
+              </w:rPr>
+              <w:commentReference w:id="0"/>
             </w:r>
             <w:commentRangeEnd w:id="1"/>
             <w:r>
               <w:rPr>
                 <w:rStyle w:val="CommentReference"/>
-                <w:sz w:val="22"/>
-                <w:szCs w:val="22"/>
               </w:rPr>
               <w:commentReference w:id="1"/>
             </w:r>
@@ -2359,7 +2444,31 @@
               <w:rPr>
                 <w:sz w:val="22"/>
               </w:rPr>
-              <w:t>. Each difficulty will have a default completion time assigned to it, higher on lower difficulty and lower on higher difficulty, and users must endeavor to find the optimal solution for each station (iteration) before time runs out. When the timer hits 0, or when ‘Move to next station</w:t>
+              <w:t xml:space="preserve">. </w:t>
+            </w:r>
+            <w:r>
+              <w:rPr>
+                <w:sz w:val="22"/>
+              </w:rPr>
+              <w:t xml:space="preserve">Each difficulty will have a default completion time assigned to it, </w:t>
+            </w:r>
+            <w:r>
+              <w:rPr>
+                <w:sz w:val="22"/>
+              </w:rPr>
+              <w:t>with a longer period o</w:t>
+            </w:r>
+            <w:r>
+              <w:rPr>
+                <w:sz w:val="22"/>
+              </w:rPr>
+              <w:t>n lower difficulty and lower on higher difficulty, and users must endeavor to find the optimal solution for each station (iteration) before time runs out. When the timer hits 0, or when ‘</w:t>
+            </w:r>
+            <w:r>
+              <w:rPr>
+                <w:sz w:val="22"/>
+              </w:rPr>
+              <w:t>Closing doors</w:t>
             </w:r>
             <w:r>
               <w:rPr>
@@ -2377,7 +2486,40 @@
               <w:rPr>
                 <w:sz w:val="22"/>
               </w:rPr>
-              <w:t xml:space="preserve">, the game will switch to the station transition screen and final score for that iteration will be calculated. The intention of the ‘Move to next station’ button is for users who finish their placement with time to spare and are confident in their answer to move on to the next station. </w:t>
+              <w:t xml:space="preserve">, the game will switch to the station transition screen and final score for that iteration will be calculated. The intention of the </w:t>
+            </w:r>
+            <w:r>
+              <w:rPr>
+                <w:sz w:val="22"/>
+              </w:rPr>
+              <w:t>‘</w:t>
+            </w:r>
+            <w:r>
+              <w:rPr>
+                <w:sz w:val="22"/>
+              </w:rPr>
+              <w:t>Closing doors</w:t>
+            </w:r>
+            <w:r>
+              <w:rPr>
+                <w:sz w:val="22"/>
+              </w:rPr>
+              <w:t xml:space="preserve">’ button is for users who finish their placement with time to spare and are confident in their answer to move on to the next station. </w:t>
+            </w:r>
+          </w:p>
+          <w:p>
+            <w:pPr>
+              <w:spacing w:after="160"/>
+              <w:ind w:left="0"/>
+              <w:rPr>
+                <w:sz w:val="22"/>
+              </w:rPr>
+            </w:pPr>
+            <w:r>
+              <w:rPr>
+                <w:sz w:val="22"/>
+              </w:rPr>
+              <w:t>In the background we will have an image of a C-Train car inside, with some standard music. Upon close to stage completion, a sound effect telling passengers to “move away from the doors” will be emitted.</w:t>
             </w:r>
           </w:p>
         </w:tc>
@@ -2403,11 +2545,11 @@
     </w:tbl>
     <w:p>
       <w:pPr>
-        <w:spacing w:after="720"/>
-        <w:ind w:left="0" w:right="-540"/>
+        <w:ind w:left="0"/>
       </w:pPr>
+      <w:bookmarkStart w:id="2" w:name="_GoBack"/>
+      <w:bookmarkEnd w:id="2"/>
     </w:p>
-    <w:p/>
     <w:sectPr>
       <w:pgSz w:w="12240" w:h="15840"/>
       <w:pgMar w:top="1440" w:right="1440" w:bottom="720" w:left="1440" w:header="720" w:footer="720" w:gutter="0"/>
@@ -2419,7 +2561,7 @@
 
 <file path=word/comments.xml><?xml version="1.0" encoding="utf-8"?>
 <w:comments xmlns:wpc="http://schemas.microsoft.com/office/word/2010/wordprocessingCanvas" xmlns:mc="http://schemas.openxmlformats.org/markup-compatibility/2006" xmlns:o="urn:schemas-microsoft-com:office:office" xmlns:r="http://schemas.openxmlformats.org/officeDocument/2006/relationships" xmlns:m="http://schemas.openxmlformats.org/officeDocument/2006/math" xmlns:v="urn:schemas-microsoft-com:vml" xmlns:wp14="http://schemas.microsoft.com/office/word/2010/wordprocessingDrawing" xmlns:wp="http://schemas.openxmlformats.org/drawingml/2006/wordprocessingDrawing" xmlns:w10="urn:schemas-microsoft-com:office:word" xmlns:w="http://schemas.openxmlformats.org/wordprocessingml/2006/main" xmlns:w14="http://schemas.microsoft.com/office/word/2010/wordml" xmlns:w15="http://schemas.microsoft.com/office/word/2012/wordml" xmlns:wpg="http://schemas.microsoft.com/office/word/2010/wordprocessingGroup" xmlns:wpi="http://schemas.microsoft.com/office/word/2010/wordprocessingInk" xmlns:wne="http://schemas.microsoft.com/office/word/2006/wordml" xmlns:wps="http://schemas.microsoft.com/office/word/2010/wordprocessingShape" mc:Ignorable="w14 w15 wp14">
-  <w:comment w:id="1" w:author="Gareth Paterson" w:date="2016-02-19T13:09:00Z" w:initials="GP">
+  <w:comment w:id="0" w:author="Gareth Paterson" w:date="2016-02-19T13:09:00Z" w:initials="GP">
     <w:p>
       <w:pPr>
         <w:pStyle w:val="CommentText"/>
@@ -2435,12 +2577,29 @@
       </w:r>
     </w:p>
   </w:comment>
+  <w:comment w:id="1" w:author="Aaron Lai" w:date="2016-02-20T14:06:00Z" w:initials="A L">
+    <w:p>
+      <w:pPr>
+        <w:pStyle w:val="CommentText"/>
+      </w:pPr>
+      <w:r>
+        <w:rPr>
+          <w:rStyle w:val="CommentReference"/>
+        </w:rPr>
+        <w:annotationRef/>
+      </w:r>
+      <w:r>
+        <w:t>I like it being incremental, even though it might be a bit more work? I think it provides better user feedback, and allows them to adjust as they see fit.</w:t>
+      </w:r>
+    </w:p>
+  </w:comment>
 </w:comments>
 </file>
 
 <file path=word/commentsExtended.xml><?xml version="1.0" encoding="utf-8"?>
 <w15:commentsEx xmlns:wpc="http://schemas.microsoft.com/office/word/2010/wordprocessingCanvas" xmlns:mc="http://schemas.openxmlformats.org/markup-compatibility/2006" xmlns:o="urn:schemas-microsoft-com:office:office" xmlns:r="http://schemas.openxmlformats.org/officeDocument/2006/relationships" xmlns:m="http://schemas.openxmlformats.org/officeDocument/2006/math" xmlns:v="urn:schemas-microsoft-com:vml" xmlns:wp14="http://schemas.microsoft.com/office/word/2010/wordprocessingDrawing" xmlns:wp="http://schemas.openxmlformats.org/drawingml/2006/wordprocessingDrawing" xmlns:w10="urn:schemas-microsoft-com:office:word" xmlns:w="http://schemas.openxmlformats.org/wordprocessingml/2006/main" xmlns:w14="http://schemas.microsoft.com/office/word/2010/wordml" xmlns:w15="http://schemas.microsoft.com/office/word/2012/wordml" xmlns:wpg="http://schemas.microsoft.com/office/word/2010/wordprocessingGroup" xmlns:wpi="http://schemas.microsoft.com/office/word/2010/wordprocessingInk" xmlns:wne="http://schemas.microsoft.com/office/word/2006/wordml" xmlns:wps="http://schemas.microsoft.com/office/word/2010/wordprocessingShape" mc:Ignorable="w14 w15 wp14">
   <w15:commentEx w15:paraId="4DB2A97E" w15:done="0"/>
+  <w15:commentEx w15:paraId="0AEA4E60" w15:paraIdParent="4DB2A97E" w15:done="0"/>
 </w15:commentsEx>
 </file>
 
@@ -2448,6 +2607,9 @@
 <w15:people xmlns:wpc="http://schemas.microsoft.com/office/word/2010/wordprocessingCanvas" xmlns:mc="http://schemas.openxmlformats.org/markup-compatibility/2006" xmlns:o="urn:schemas-microsoft-com:office:office" xmlns:r="http://schemas.openxmlformats.org/officeDocument/2006/relationships" xmlns:m="http://schemas.openxmlformats.org/officeDocument/2006/math" xmlns:v="urn:schemas-microsoft-com:vml" xmlns:wp14="http://schemas.microsoft.com/office/word/2010/wordprocessingDrawing" xmlns:wp="http://schemas.openxmlformats.org/drawingml/2006/wordprocessingDrawing" xmlns:w10="urn:schemas-microsoft-com:office:word" xmlns:w="http://schemas.openxmlformats.org/wordprocessingml/2006/main" xmlns:w14="http://schemas.microsoft.com/office/word/2010/wordml" xmlns:w15="http://schemas.microsoft.com/office/word/2012/wordml" xmlns:wpg="http://schemas.microsoft.com/office/word/2010/wordprocessingGroup" xmlns:wpi="http://schemas.microsoft.com/office/word/2010/wordprocessingInk" xmlns:wne="http://schemas.microsoft.com/office/word/2006/wordml" xmlns:wps="http://schemas.microsoft.com/office/word/2010/wordprocessingShape" mc:Ignorable="w14 w15 wp14">
   <w15:person w15:author="Gareth Paterson">
     <w15:presenceInfo w15:providerId="Windows Live" w15:userId="c865764001f14f88"/>
+  </w15:person>
+  <w15:person w15:author="Aaron Lai">
+    <w15:presenceInfo w15:providerId="None" w15:userId="Aaron Lai"/>
   </w15:person>
 </w15:people>
 </file>
@@ -3307,7 +3469,7 @@
 </file>
 
 <file path=customXml/itemProps1.xml><?xml version="1.0" encoding="utf-8"?>
-<ds:datastoreItem xmlns:ds="http://schemas.openxmlformats.org/officeDocument/2006/customXml" ds:itemID="{0C180F97-0097-407C-B421-350C75E2128B}">
+<ds:datastoreItem xmlns:ds="http://schemas.openxmlformats.org/officeDocument/2006/customXml" ds:itemID="{C6A801FA-753D-4E92-AB90-12E9BA8FAF22}">
   <ds:schemaRefs>
     <ds:schemaRef ds:uri="http://schemas.openxmlformats.org/officeDocument/2006/bibliography"/>
   </ds:schemaRefs>

</xml_diff>